<commit_message>
pequeña modificacion en el texto
</commit_message>
<xml_diff>
--- a/intro sAPI.docx
+++ b/intro sAPI.docx
@@ -2,6 +2,27 @@
 <file path=word/document.xml><?xml version="1.0" encoding="utf-8"?>
 <w:document xmlns:wpc="http://schemas.microsoft.com/office/word/2010/wordprocessingCanvas" xmlns:mc="http://schemas.openxmlformats.org/markup-compatibility/2006" xmlns:o="urn:schemas-microsoft-com:office:office" xmlns:r="http://schemas.openxmlformats.org/officeDocument/2006/relationships" xmlns:m="http://schemas.openxmlformats.org/officeDocument/2006/math" xmlns:v="urn:schemas-microsoft-com:vml" xmlns:wp14="http://schemas.microsoft.com/office/word/2010/wordprocessingDrawing" xmlns:wp="http://schemas.openxmlformats.org/drawingml/2006/wordprocessingDrawing" xmlns:w10="urn:schemas-microsoft-com:office:word" xmlns:w="http://schemas.openxmlformats.org/wordprocessingml/2006/main" xmlns:w14="http://schemas.microsoft.com/office/word/2010/wordml" xmlns:w15="http://schemas.microsoft.com/office/word/2012/wordml" xmlns:wpg="http://schemas.microsoft.com/office/word/2010/wordprocessingGroup" xmlns:wpi="http://schemas.microsoft.com/office/word/2010/wordprocessingInk" xmlns:wne="http://schemas.microsoft.com/office/word/2006/wordml" xmlns:wps="http://schemas.microsoft.com/office/word/2010/wordprocessingShape" mc:Ignorable="w14 w15 wp14">
   <w:body>
+    <w:p>
+      <w:pPr>
+        <w:rPr>
+          <w:b/>
+          <w:sz w:val="32"/>
+          <w:szCs w:val="32"/>
+          <w:u w:val="single"/>
+        </w:rPr>
+      </w:pPr>
+      <w:r>
+        <w:rPr>
+          <w:b/>
+          <w:sz w:val="32"/>
+          <w:szCs w:val="32"/>
+          <w:u w:val="single"/>
+        </w:rPr>
+        <w:t xml:space="preserve">1.1 </w:t>
+      </w:r>
+      <w:bookmarkStart w:id="0" w:name="_GoBack"/>
+      <w:bookmarkEnd w:id="0"/>
+    </w:p>
     <w:p>
       <w:pPr>
         <w:rPr>
@@ -862,23 +883,7 @@
           <w:sz w:val="32"/>
           <w:szCs w:val="32"/>
         </w:rPr>
-        <w:t xml:space="preserve">, pero en lugar del concepto de </w:t>
-      </w:r>
-      <w:r>
-        <w:rPr>
-          <w:rFonts w:cstheme="minorHAnsi"/>
-          <w:sz w:val="32"/>
-          <w:szCs w:val="32"/>
-        </w:rPr>
-        <w:t xml:space="preserve">pin </w:t>
-      </w:r>
-      <w:r>
-        <w:rPr>
-          <w:rFonts w:cstheme="minorHAnsi"/>
-          <w:sz w:val="32"/>
-          <w:szCs w:val="32"/>
-        </w:rPr>
-        <w:t>utiliza el concepto periférico, para lograr una API uni</w:t>
+        <w:t>, pero en lugar del concepto de pin utiliza el concepto periférico, para lograr una API uni</w:t>
       </w:r>
       <w:r>
         <w:rPr>
@@ -894,39 +899,7 @@
           <w:sz w:val="32"/>
           <w:szCs w:val="32"/>
         </w:rPr>
-        <w:t>cada, sin importar el número de pines que</w:t>
-      </w:r>
-      <w:r>
-        <w:rPr>
-          <w:rFonts w:cstheme="minorHAnsi"/>
-          <w:sz w:val="32"/>
-          <w:szCs w:val="32"/>
-        </w:rPr>
-        <w:t xml:space="preserve"> </w:t>
-      </w:r>
-      <w:r>
-        <w:rPr>
-          <w:rFonts w:cstheme="minorHAnsi"/>
-          <w:sz w:val="32"/>
-          <w:szCs w:val="32"/>
-        </w:rPr>
-        <w:t xml:space="preserve">tenga un cierto </w:t>
-      </w:r>
-      <w:r>
-        <w:rPr>
-          <w:rFonts w:cstheme="minorHAnsi"/>
-          <w:sz w:val="32"/>
-          <w:szCs w:val="32"/>
-        </w:rPr>
-        <w:t>periférico</w:t>
-      </w:r>
-      <w:r>
-        <w:rPr>
-          <w:rFonts w:cstheme="minorHAnsi"/>
-          <w:sz w:val="32"/>
-          <w:szCs w:val="32"/>
-        </w:rPr>
-        <w:t>.</w:t>
+        <w:t>cada, sin importar el número de pines que tenga un cierto periférico.</w:t>
       </w:r>
     </w:p>
     <w:p>
@@ -1381,8 +1354,6 @@
         <w:lastRenderedPageBreak/>
         <w:t>Capas de software:</w:t>
       </w:r>
-      <w:bookmarkStart w:id="0" w:name="_GoBack"/>
-      <w:bookmarkEnd w:id="0"/>
     </w:p>
     <w:p>
       <w:pPr>

</xml_diff>